<commit_message>
amazing git can deal with docx file not yet doc file
</commit_message>
<xml_diff>
--- a/Word/test_word1.docx
+++ b/Word/test_word1.docx
@@ -33,12 +33,33 @@
       </w:r>
     </w:p>
     <w:p>
+      <w:pPr>
+        <w:rPr>
+          <w:rFonts w:hint="eastAsia"/>
+          <w:lang w:val="en-US" w:eastAsia="zh-CN"/>
+        </w:rPr>
+      </w:pPr>
       <w:r>
         <w:rPr>
           <w:rFonts w:hint="eastAsia"/>
           <w:lang w:val="en-US" w:eastAsia="zh-CN"/>
         </w:rPr>
         <w:t>这个文件是docx格式的</w:t>
+      </w:r>
+    </w:p>
+    <w:p>
+      <w:pPr>
+        <w:rPr>
+          <w:rFonts w:hint="default"/>
+          <w:lang w:val="en-US" w:eastAsia="zh-CN"/>
+        </w:rPr>
+      </w:pPr>
+      <w:r>
+        <w:rPr>
+          <w:rFonts w:hint="eastAsia"/>
+          <w:lang w:val="en-US" w:eastAsia="zh-CN"/>
+        </w:rPr>
+        <w:t>This is test_word1.docx file.</w:t>
       </w:r>
       <w:bookmarkStart w:id="0" w:name="_GoBack"/>
       <w:bookmarkEnd w:id="0"/>

</xml_diff>

<commit_message>
test git diff with docx file
</commit_message>
<xml_diff>
--- a/Word/test_word1.docx
+++ b/Word/test_word1.docx
@@ -50,16 +50,77 @@
     <w:p>
       <w:pPr>
         <w:rPr>
+          <w:rFonts w:hint="eastAsia"/>
+          <w:lang w:val="en-US" w:eastAsia="zh-CN"/>
+        </w:rPr>
+      </w:pPr>
+      <w:r>
+        <w:rPr>
+          <w:rFonts w:hint="eastAsia"/>
+          <w:lang w:val="en-US" w:eastAsia="zh-CN"/>
+        </w:rPr>
+        <w:t>This is test_word1.docx file.</w:t>
+      </w:r>
+    </w:p>
+    <w:p>
+      <w:pPr>
+        <w:rPr>
+          <w:rFonts w:hint="eastAsia"/>
+          <w:lang w:val="en-US" w:eastAsia="zh-CN"/>
+        </w:rPr>
+      </w:pPr>
+    </w:p>
+    <w:p>
+      <w:pPr>
+        <w:rPr>
+          <w:rFonts w:hint="eastAsia"/>
+          <w:lang w:val="en-US" w:eastAsia="zh-CN"/>
+        </w:rPr>
+      </w:pPr>
+      <w:r>
+        <w:rPr>
+          <w:rFonts w:hint="eastAsia"/>
+          <w:lang w:val="en-US" w:eastAsia="zh-CN"/>
+        </w:rPr>
+        <w:t>我们对这个docx文件进行一些修改</w:t>
+      </w:r>
+    </w:p>
+    <w:p>
+      <w:pPr>
+        <w:rPr>
+          <w:rFonts w:hint="eastAsia"/>
+          <w:lang w:val="en-US" w:eastAsia="zh-CN"/>
+        </w:rPr>
+      </w:pPr>
+      <w:r>
+        <w:rPr>
+          <w:rFonts w:hint="eastAsia"/>
+          <w:lang w:val="en-US" w:eastAsia="zh-CN"/>
+        </w:rPr>
+        <w:t>然后测试git diff</w:t>
+      </w:r>
+    </w:p>
+    <w:p>
+      <w:pPr>
+        <w:rPr>
           <w:rFonts w:hint="default"/>
           <w:lang w:val="en-US" w:eastAsia="zh-CN"/>
         </w:rPr>
       </w:pPr>
+    </w:p>
+    <w:p>
+      <w:pPr>
+        <w:rPr>
+          <w:rFonts w:hint="default"/>
+          <w:lang w:val="en-US" w:eastAsia="zh-CN"/>
+        </w:rPr>
+      </w:pPr>
       <w:r>
         <w:rPr>
           <w:rFonts w:hint="eastAsia"/>
           <w:lang w:val="en-US" w:eastAsia="zh-CN"/>
         </w:rPr>
-        <w:t>This is test_word1.docx file.</w:t>
+        <w:t>Docx文件可以被git进行版本控制的原因是，docx文件是基于xml文件进行开发的，xml数据文本文件的一种，使用vim可以对docx进行解压缩，但是我找不到对应文本内容的文件。</w:t>
       </w:r>
       <w:bookmarkStart w:id="0" w:name="_GoBack"/>
       <w:bookmarkEnd w:id="0"/>

</xml_diff>